<commit_message>
LBS chapter 12-4 has been finished
</commit_message>
<xml_diff>
--- a/Chapters/Chapter12_01.docx
+++ b/Chapters/Chapter12_01.docx
@@ -5,7 +5,6 @@
     <w:p>
       <w:pPr>
         <w:rPr>
-          <w:rFonts w:hint="eastAsia"/>
           <w:b/>
         </w:rPr>
       </w:pPr>
@@ -211,11 +210,177 @@
       <w:proofErr w:type="gramEnd"/>
     </w:p>
     <w:p>
-      <w:pPr>
+      <w:r>
+        <w:tab/>
+      </w:r>
+      <w:r>
         <w:rPr>
           <w:rFonts w:hint="eastAsia"/>
         </w:rPr>
-      </w:pPr>
+        <w:t>스키마 속성 중,</w:t>
+      </w:r>
+      <w:r>
+        <w:t xml:space="preserve"> geometry </w:t>
+      </w:r>
+      <w:r>
+        <w:rPr>
+          <w:rFonts w:hint="eastAsia"/>
+        </w:rPr>
+        <w:t xml:space="preserve">속성에 </w:t>
+      </w:r>
+      <w:r>
+        <w:t xml:space="preserve">2dsphere </w:t>
+      </w:r>
+      <w:r>
+        <w:rPr>
+          <w:rFonts w:hint="eastAsia"/>
+        </w:rPr>
+        <w:t>인덱스를 부여한다</w:t>
+      </w:r>
+    </w:p>
+    <w:p/>
+    <w:p>
+      <w:pPr>
+        <w:pStyle w:val="a3"/>
+        <w:numPr>
+          <w:ilvl w:val="0"/>
+          <w:numId w:val="34"/>
+        </w:numPr>
+        <w:ind w:leftChars="0"/>
+      </w:pPr>
+      <w:r>
+        <w:rPr>
+          <w:rFonts w:hint="eastAsia"/>
+        </w:rPr>
+        <w:t>모든 카페 조회</w:t>
+      </w:r>
+    </w:p>
+    <w:p>
+      <w:pPr>
+        <w:pStyle w:val="a3"/>
+        <w:ind w:leftChars="0" w:left="760"/>
+      </w:pPr>
+      <w:proofErr w:type="spellStart"/>
+      <w:r>
+        <w:t>CoffeeShopSchema</w:t>
+      </w:r>
+      <w:proofErr w:type="spellEnd"/>
+      <w:r>
+        <w:rPr>
+          <w:rFonts w:hint="eastAsia"/>
+        </w:rPr>
+        <w:t xml:space="preserve">에 </w:t>
+      </w:r>
+      <w:r>
+        <w:t>static</w:t>
+      </w:r>
+      <w:r>
+        <w:rPr>
+          <w:rFonts w:hint="eastAsia"/>
+        </w:rPr>
+        <w:t xml:space="preserve">으로 </w:t>
+      </w:r>
+      <w:proofErr w:type="spellStart"/>
+      <w:r>
+        <w:t>findAll</w:t>
+      </w:r>
+      <w:proofErr w:type="spellEnd"/>
+      <w:r>
+        <w:rPr>
+          <w:rFonts w:hint="eastAsia"/>
+        </w:rPr>
+        <w:t>함수를 선언한다.</w:t>
+      </w:r>
+    </w:p>
+    <w:p>
+      <w:pPr>
+        <w:pStyle w:val="a3"/>
+        <w:numPr>
+          <w:ilvl w:val="0"/>
+          <w:numId w:val="34"/>
+        </w:numPr>
+        <w:ind w:leftChars="0"/>
+      </w:pPr>
+      <w:r>
+        <w:t>‘coffeeshop_schema.js’</w:t>
+      </w:r>
+      <w:r>
+        <w:rPr>
+          <w:rFonts w:hint="eastAsia"/>
+        </w:rPr>
+        <w:t xml:space="preserve">를 </w:t>
+      </w:r>
+      <w:proofErr w:type="spellStart"/>
+      <w:r>
+        <w:rPr>
+          <w:rFonts w:hint="eastAsia"/>
+        </w:rPr>
+        <w:t>로딩할</w:t>
+      </w:r>
+      <w:proofErr w:type="spellEnd"/>
+      <w:r>
+        <w:rPr>
+          <w:rFonts w:hint="eastAsia"/>
+        </w:rPr>
+        <w:t xml:space="preserve"> 수 있도록 </w:t>
+      </w:r>
+      <w:r>
+        <w:t>config/config.js</w:t>
+      </w:r>
+      <w:r>
+        <w:rPr>
+          <w:rFonts w:hint="eastAsia"/>
+        </w:rPr>
+        <w:t>에 스키마 객체에 대한 정보를 추가한다.</w:t>
+      </w:r>
+    </w:p>
+    <w:p>
+      <w:pPr>
+        <w:pStyle w:val="a3"/>
+        <w:ind w:leftChars="0" w:left="760"/>
+      </w:pPr>
+      <w:r>
+        <w:rPr>
+          <w:rFonts w:hint="eastAsia"/>
+        </w:rPr>
+        <w:t>[</w:t>
+      </w:r>
+      <w:r>
+        <w:t>routes/coffeeshop.js]</w:t>
+      </w:r>
+    </w:p>
+    <w:p>
+      <w:pPr>
+        <w:rPr>
+          <w:rFonts w:hint="eastAsia"/>
+        </w:rPr>
+      </w:pPr>
+      <w:r>
+        <w:tab/>
+      </w:r>
+      <w:proofErr w:type="spellStart"/>
+      <w:r>
+        <w:rPr>
+          <w:rFonts w:hint="eastAsia"/>
+        </w:rPr>
+        <w:t>커피샵</w:t>
+      </w:r>
+      <w:proofErr w:type="spellEnd"/>
+      <w:r>
+        <w:rPr>
+          <w:rFonts w:hint="eastAsia"/>
+        </w:rPr>
+        <w:t xml:space="preserve"> 정보 추가,</w:t>
+      </w:r>
+      <w:r>
+        <w:t xml:space="preserve"> coffeeshop </w:t>
+      </w:r>
+      <w:r>
+        <w:rPr>
+          <w:rFonts w:hint="eastAsia"/>
+        </w:rPr>
+        <w:t>컬렉션의 카페를 조회하는 함수를 추가한다.</w:t>
+      </w:r>
       <w:bookmarkStart w:id="0" w:name="_GoBack"/>
       <w:bookmarkEnd w:id="0"/>
     </w:p>
@@ -597,6 +762,118 @@
     </w:lvl>
   </w:abstractNum>
   <w:abstractNum w:abstractNumId="3" w15:restartNumberingAfterBreak="0">
+    <w:nsid w:val="0A424786"/>
+    <w:multiLevelType w:val="hybridMultilevel"/>
+    <w:tmpl w:val="E794C67A"/>
+    <w:lvl w:ilvl="0" w:tplc="1214E0B4">
+      <w:numFmt w:val="bullet"/>
+      <w:lvlText w:val="-"/>
+      <w:lvlJc w:val="left"/>
+      <w:pPr>
+        <w:ind w:left="760" w:hanging="360"/>
+      </w:pPr>
+      <w:rPr>
+        <w:rFonts w:ascii="맑은 고딕" w:eastAsia="맑은 고딕" w:hAnsi="맑은 고딕" w:cstheme="minorBidi" w:hint="eastAsia"/>
+      </w:rPr>
+    </w:lvl>
+    <w:lvl w:ilvl="1" w:tplc="04090003" w:tentative="1">
+      <w:start w:val="1"/>
+      <w:numFmt w:val="bullet"/>
+      <w:lvlText w:val=""/>
+      <w:lvlJc w:val="left"/>
+      <w:pPr>
+        <w:ind w:left="1200" w:hanging="400"/>
+      </w:pPr>
+      <w:rPr>
+        <w:rFonts w:ascii="Wingdings" w:hAnsi="Wingdings" w:hint="default"/>
+      </w:rPr>
+    </w:lvl>
+    <w:lvl w:ilvl="2" w:tplc="04090005" w:tentative="1">
+      <w:start w:val="1"/>
+      <w:numFmt w:val="bullet"/>
+      <w:lvlText w:val=""/>
+      <w:lvlJc w:val="left"/>
+      <w:pPr>
+        <w:ind w:left="1600" w:hanging="400"/>
+      </w:pPr>
+      <w:rPr>
+        <w:rFonts w:ascii="Wingdings" w:hAnsi="Wingdings" w:hint="default"/>
+      </w:rPr>
+    </w:lvl>
+    <w:lvl w:ilvl="3" w:tplc="04090001" w:tentative="1">
+      <w:start w:val="1"/>
+      <w:numFmt w:val="bullet"/>
+      <w:lvlText w:val=""/>
+      <w:lvlJc w:val="left"/>
+      <w:pPr>
+        <w:ind w:left="2000" w:hanging="400"/>
+      </w:pPr>
+      <w:rPr>
+        <w:rFonts w:ascii="Wingdings" w:hAnsi="Wingdings" w:hint="default"/>
+      </w:rPr>
+    </w:lvl>
+    <w:lvl w:ilvl="4" w:tplc="04090003" w:tentative="1">
+      <w:start w:val="1"/>
+      <w:numFmt w:val="bullet"/>
+      <w:lvlText w:val=""/>
+      <w:lvlJc w:val="left"/>
+      <w:pPr>
+        <w:ind w:left="2400" w:hanging="400"/>
+      </w:pPr>
+      <w:rPr>
+        <w:rFonts w:ascii="Wingdings" w:hAnsi="Wingdings" w:hint="default"/>
+      </w:rPr>
+    </w:lvl>
+    <w:lvl w:ilvl="5" w:tplc="04090005" w:tentative="1">
+      <w:start w:val="1"/>
+      <w:numFmt w:val="bullet"/>
+      <w:lvlText w:val=""/>
+      <w:lvlJc w:val="left"/>
+      <w:pPr>
+        <w:ind w:left="2800" w:hanging="400"/>
+      </w:pPr>
+      <w:rPr>
+        <w:rFonts w:ascii="Wingdings" w:hAnsi="Wingdings" w:hint="default"/>
+      </w:rPr>
+    </w:lvl>
+    <w:lvl w:ilvl="6" w:tplc="04090001" w:tentative="1">
+      <w:start w:val="1"/>
+      <w:numFmt w:val="bullet"/>
+      <w:lvlText w:val=""/>
+      <w:lvlJc w:val="left"/>
+      <w:pPr>
+        <w:ind w:left="3200" w:hanging="400"/>
+      </w:pPr>
+      <w:rPr>
+        <w:rFonts w:ascii="Wingdings" w:hAnsi="Wingdings" w:hint="default"/>
+      </w:rPr>
+    </w:lvl>
+    <w:lvl w:ilvl="7" w:tplc="04090003" w:tentative="1">
+      <w:start w:val="1"/>
+      <w:numFmt w:val="bullet"/>
+      <w:lvlText w:val=""/>
+      <w:lvlJc w:val="left"/>
+      <w:pPr>
+        <w:ind w:left="3600" w:hanging="400"/>
+      </w:pPr>
+      <w:rPr>
+        <w:rFonts w:ascii="Wingdings" w:hAnsi="Wingdings" w:hint="default"/>
+      </w:rPr>
+    </w:lvl>
+    <w:lvl w:ilvl="8" w:tplc="04090005" w:tentative="1">
+      <w:start w:val="1"/>
+      <w:numFmt w:val="bullet"/>
+      <w:lvlText w:val=""/>
+      <w:lvlJc w:val="left"/>
+      <w:pPr>
+        <w:ind w:left="4000" w:hanging="400"/>
+      </w:pPr>
+      <w:rPr>
+        <w:rFonts w:ascii="Wingdings" w:hAnsi="Wingdings" w:hint="default"/>
+      </w:rPr>
+    </w:lvl>
+  </w:abstractNum>
+  <w:abstractNum w:abstractNumId="4" w15:restartNumberingAfterBreak="0">
     <w:nsid w:val="0B420E6B"/>
     <w:multiLevelType w:val="hybridMultilevel"/>
     <w:tmpl w:val="E03015DA"/>
@@ -709,7 +986,7 @@
       </w:rPr>
     </w:lvl>
   </w:abstractNum>
-  <w:abstractNum w:abstractNumId="4" w15:restartNumberingAfterBreak="0">
+  <w:abstractNum w:abstractNumId="5" w15:restartNumberingAfterBreak="0">
     <w:nsid w:val="0CA716D4"/>
     <w:multiLevelType w:val="hybridMultilevel"/>
     <w:tmpl w:val="BB22ACCE"/>
@@ -822,7 +1099,7 @@
       </w:rPr>
     </w:lvl>
   </w:abstractNum>
-  <w:abstractNum w:abstractNumId="5" w15:restartNumberingAfterBreak="0">
+  <w:abstractNum w:abstractNumId="6" w15:restartNumberingAfterBreak="0">
     <w:nsid w:val="0FF96C81"/>
     <w:multiLevelType w:val="hybridMultilevel"/>
     <w:tmpl w:val="0688E6FE"/>
@@ -935,7 +1212,7 @@
       </w:rPr>
     </w:lvl>
   </w:abstractNum>
-  <w:abstractNum w:abstractNumId="6" w15:restartNumberingAfterBreak="0">
+  <w:abstractNum w:abstractNumId="7" w15:restartNumberingAfterBreak="0">
     <w:nsid w:val="12C010D7"/>
     <w:multiLevelType w:val="hybridMultilevel"/>
     <w:tmpl w:val="C79A0138"/>
@@ -1048,7 +1325,7 @@
       </w:rPr>
     </w:lvl>
   </w:abstractNum>
-  <w:abstractNum w:abstractNumId="7" w15:restartNumberingAfterBreak="0">
+  <w:abstractNum w:abstractNumId="8" w15:restartNumberingAfterBreak="0">
     <w:nsid w:val="1B3D1DA7"/>
     <w:multiLevelType w:val="hybridMultilevel"/>
     <w:tmpl w:val="4EE89E20"/>
@@ -1161,7 +1438,7 @@
       </w:rPr>
     </w:lvl>
   </w:abstractNum>
-  <w:abstractNum w:abstractNumId="8" w15:restartNumberingAfterBreak="0">
+  <w:abstractNum w:abstractNumId="9" w15:restartNumberingAfterBreak="0">
     <w:nsid w:val="1C4E1F6F"/>
     <w:multiLevelType w:val="hybridMultilevel"/>
     <w:tmpl w:val="5846DDFC"/>
@@ -1250,7 +1527,7 @@
       </w:pPr>
     </w:lvl>
   </w:abstractNum>
-  <w:abstractNum w:abstractNumId="9" w15:restartNumberingAfterBreak="0">
+  <w:abstractNum w:abstractNumId="10" w15:restartNumberingAfterBreak="0">
     <w:nsid w:val="24691A5E"/>
     <w:multiLevelType w:val="hybridMultilevel"/>
     <w:tmpl w:val="AF3AD6D2"/>
@@ -1363,7 +1640,7 @@
       </w:rPr>
     </w:lvl>
   </w:abstractNum>
-  <w:abstractNum w:abstractNumId="10" w15:restartNumberingAfterBreak="0">
+  <w:abstractNum w:abstractNumId="11" w15:restartNumberingAfterBreak="0">
     <w:nsid w:val="26FE1E18"/>
     <w:multiLevelType w:val="hybridMultilevel"/>
     <w:tmpl w:val="6C407398"/>
@@ -1478,7 +1755,7 @@
       </w:rPr>
     </w:lvl>
   </w:abstractNum>
-  <w:abstractNum w:abstractNumId="11" w15:restartNumberingAfterBreak="0">
+  <w:abstractNum w:abstractNumId="12" w15:restartNumberingAfterBreak="0">
     <w:nsid w:val="27785B8A"/>
     <w:multiLevelType w:val="hybridMultilevel"/>
     <w:tmpl w:val="49828F34"/>
@@ -1591,7 +1868,7 @@
       </w:rPr>
     </w:lvl>
   </w:abstractNum>
-  <w:abstractNum w:abstractNumId="12" w15:restartNumberingAfterBreak="0">
+  <w:abstractNum w:abstractNumId="13" w15:restartNumberingAfterBreak="0">
     <w:nsid w:val="28587BC5"/>
     <w:multiLevelType w:val="hybridMultilevel"/>
     <w:tmpl w:val="D444CE7E"/>
@@ -1680,7 +1957,7 @@
       </w:pPr>
     </w:lvl>
   </w:abstractNum>
-  <w:abstractNum w:abstractNumId="13" w15:restartNumberingAfterBreak="0">
+  <w:abstractNum w:abstractNumId="14" w15:restartNumberingAfterBreak="0">
     <w:nsid w:val="2BB86C78"/>
     <w:multiLevelType w:val="hybridMultilevel"/>
     <w:tmpl w:val="8984EFD6"/>
@@ -1769,7 +2046,7 @@
       </w:pPr>
     </w:lvl>
   </w:abstractNum>
-  <w:abstractNum w:abstractNumId="14" w15:restartNumberingAfterBreak="0">
+  <w:abstractNum w:abstractNumId="15" w15:restartNumberingAfterBreak="0">
     <w:nsid w:val="2C6442C2"/>
     <w:multiLevelType w:val="hybridMultilevel"/>
     <w:tmpl w:val="8F867308"/>
@@ -1882,7 +2159,7 @@
       </w:rPr>
     </w:lvl>
   </w:abstractNum>
-  <w:abstractNum w:abstractNumId="15" w15:restartNumberingAfterBreak="0">
+  <w:abstractNum w:abstractNumId="16" w15:restartNumberingAfterBreak="0">
     <w:nsid w:val="3DF069C6"/>
     <w:multiLevelType w:val="hybridMultilevel"/>
     <w:tmpl w:val="EA74268A"/>
@@ -1995,7 +2272,7 @@
       </w:rPr>
     </w:lvl>
   </w:abstractNum>
-  <w:abstractNum w:abstractNumId="16" w15:restartNumberingAfterBreak="0">
+  <w:abstractNum w:abstractNumId="17" w15:restartNumberingAfterBreak="0">
     <w:nsid w:val="3E020B13"/>
     <w:multiLevelType w:val="hybridMultilevel"/>
     <w:tmpl w:val="727C89A2"/>
@@ -2107,7 +2384,7 @@
       </w:rPr>
     </w:lvl>
   </w:abstractNum>
-  <w:abstractNum w:abstractNumId="17" w15:restartNumberingAfterBreak="0">
+  <w:abstractNum w:abstractNumId="18" w15:restartNumberingAfterBreak="0">
     <w:nsid w:val="3E9A5498"/>
     <w:multiLevelType w:val="hybridMultilevel"/>
     <w:tmpl w:val="0988FCF0"/>
@@ -2196,7 +2473,7 @@
       </w:pPr>
     </w:lvl>
   </w:abstractNum>
-  <w:abstractNum w:abstractNumId="18" w15:restartNumberingAfterBreak="0">
+  <w:abstractNum w:abstractNumId="19" w15:restartNumberingAfterBreak="0">
     <w:nsid w:val="3FCC2E47"/>
     <w:multiLevelType w:val="hybridMultilevel"/>
     <w:tmpl w:val="14B4BE14"/>
@@ -2308,7 +2585,7 @@
       </w:rPr>
     </w:lvl>
   </w:abstractNum>
-  <w:abstractNum w:abstractNumId="19" w15:restartNumberingAfterBreak="0">
+  <w:abstractNum w:abstractNumId="20" w15:restartNumberingAfterBreak="0">
     <w:nsid w:val="4ADE5FE3"/>
     <w:multiLevelType w:val="hybridMultilevel"/>
     <w:tmpl w:val="51AE01F6"/>
@@ -2397,7 +2674,7 @@
       </w:pPr>
     </w:lvl>
   </w:abstractNum>
-  <w:abstractNum w:abstractNumId="20" w15:restartNumberingAfterBreak="0">
+  <w:abstractNum w:abstractNumId="21" w15:restartNumberingAfterBreak="0">
     <w:nsid w:val="4CCB4B99"/>
     <w:multiLevelType w:val="hybridMultilevel"/>
     <w:tmpl w:val="A79A47AC"/>
@@ -2486,7 +2763,7 @@
       </w:pPr>
     </w:lvl>
   </w:abstractNum>
-  <w:abstractNum w:abstractNumId="21" w15:restartNumberingAfterBreak="0">
+  <w:abstractNum w:abstractNumId="22" w15:restartNumberingAfterBreak="0">
     <w:nsid w:val="51B56194"/>
     <w:multiLevelType w:val="hybridMultilevel"/>
     <w:tmpl w:val="180847BA"/>
@@ -2598,7 +2875,7 @@
       </w:rPr>
     </w:lvl>
   </w:abstractNum>
-  <w:abstractNum w:abstractNumId="22" w15:restartNumberingAfterBreak="0">
+  <w:abstractNum w:abstractNumId="23" w15:restartNumberingAfterBreak="0">
     <w:nsid w:val="528156A4"/>
     <w:multiLevelType w:val="hybridMultilevel"/>
     <w:tmpl w:val="635AF572"/>
@@ -2711,7 +2988,7 @@
       </w:rPr>
     </w:lvl>
   </w:abstractNum>
-  <w:abstractNum w:abstractNumId="23" w15:restartNumberingAfterBreak="0">
+  <w:abstractNum w:abstractNumId="24" w15:restartNumberingAfterBreak="0">
     <w:nsid w:val="55BE15CF"/>
     <w:multiLevelType w:val="hybridMultilevel"/>
     <w:tmpl w:val="38AEB970"/>
@@ -2824,7 +3101,7 @@
       </w:rPr>
     </w:lvl>
   </w:abstractNum>
-  <w:abstractNum w:abstractNumId="24" w15:restartNumberingAfterBreak="0">
+  <w:abstractNum w:abstractNumId="25" w15:restartNumberingAfterBreak="0">
     <w:nsid w:val="589D409C"/>
     <w:multiLevelType w:val="hybridMultilevel"/>
     <w:tmpl w:val="C1A0AB48"/>
@@ -2937,7 +3214,7 @@
       </w:rPr>
     </w:lvl>
   </w:abstractNum>
-  <w:abstractNum w:abstractNumId="25" w15:restartNumberingAfterBreak="0">
+  <w:abstractNum w:abstractNumId="26" w15:restartNumberingAfterBreak="0">
     <w:nsid w:val="60A7255D"/>
     <w:multiLevelType w:val="hybridMultilevel"/>
     <w:tmpl w:val="0B5ADA40"/>
@@ -3050,7 +3327,7 @@
       </w:rPr>
     </w:lvl>
   </w:abstractNum>
-  <w:abstractNum w:abstractNumId="26" w15:restartNumberingAfterBreak="0">
+  <w:abstractNum w:abstractNumId="27" w15:restartNumberingAfterBreak="0">
     <w:nsid w:val="62A11840"/>
     <w:multiLevelType w:val="hybridMultilevel"/>
     <w:tmpl w:val="ED1C015C"/>
@@ -3163,7 +3440,7 @@
       </w:rPr>
     </w:lvl>
   </w:abstractNum>
-  <w:abstractNum w:abstractNumId="27" w15:restartNumberingAfterBreak="0">
+  <w:abstractNum w:abstractNumId="28" w15:restartNumberingAfterBreak="0">
     <w:nsid w:val="64F73052"/>
     <w:multiLevelType w:val="hybridMultilevel"/>
     <w:tmpl w:val="E3829236"/>
@@ -3252,7 +3529,7 @@
       </w:pPr>
     </w:lvl>
   </w:abstractNum>
-  <w:abstractNum w:abstractNumId="28" w15:restartNumberingAfterBreak="0">
+  <w:abstractNum w:abstractNumId="29" w15:restartNumberingAfterBreak="0">
     <w:nsid w:val="6F583F83"/>
     <w:multiLevelType w:val="hybridMultilevel"/>
     <w:tmpl w:val="EE5855BC"/>
@@ -3342,7 +3619,7 @@
       </w:pPr>
     </w:lvl>
   </w:abstractNum>
-  <w:abstractNum w:abstractNumId="29" w15:restartNumberingAfterBreak="0">
+  <w:abstractNum w:abstractNumId="30" w15:restartNumberingAfterBreak="0">
     <w:nsid w:val="717016A4"/>
     <w:multiLevelType w:val="hybridMultilevel"/>
     <w:tmpl w:val="7FD20ACE"/>
@@ -3455,7 +3732,7 @@
       </w:rPr>
     </w:lvl>
   </w:abstractNum>
-  <w:abstractNum w:abstractNumId="30" w15:restartNumberingAfterBreak="0">
+  <w:abstractNum w:abstractNumId="31" w15:restartNumberingAfterBreak="0">
     <w:nsid w:val="73751BD7"/>
     <w:multiLevelType w:val="hybridMultilevel"/>
     <w:tmpl w:val="C706C10C"/>
@@ -3567,7 +3844,7 @@
       </w:rPr>
     </w:lvl>
   </w:abstractNum>
-  <w:abstractNum w:abstractNumId="31" w15:restartNumberingAfterBreak="0">
+  <w:abstractNum w:abstractNumId="32" w15:restartNumberingAfterBreak="0">
     <w:nsid w:val="75286023"/>
     <w:multiLevelType w:val="hybridMultilevel"/>
     <w:tmpl w:val="7ABCEF44"/>
@@ -3680,7 +3957,7 @@
       </w:rPr>
     </w:lvl>
   </w:abstractNum>
-  <w:abstractNum w:abstractNumId="32" w15:restartNumberingAfterBreak="0">
+  <w:abstractNum w:abstractNumId="33" w15:restartNumberingAfterBreak="0">
     <w:nsid w:val="76377865"/>
     <w:multiLevelType w:val="hybridMultilevel"/>
     <w:tmpl w:val="19AA18C8"/>
@@ -3794,103 +4071,106 @@
     </w:lvl>
   </w:abstractNum>
   <w:num w:numId="1">
+    <w:abstractNumId w:val="6"/>
+  </w:num>
+  <w:num w:numId="2">
+    <w:abstractNumId w:val="23"/>
+  </w:num>
+  <w:num w:numId="3">
+    <w:abstractNumId w:val="27"/>
+  </w:num>
+  <w:num w:numId="4">
+    <w:abstractNumId w:val="31"/>
+  </w:num>
+  <w:num w:numId="5">
+    <w:abstractNumId w:val="20"/>
+  </w:num>
+  <w:num w:numId="6">
+    <w:abstractNumId w:val="26"/>
+  </w:num>
+  <w:num w:numId="7">
+    <w:abstractNumId w:val="8"/>
+  </w:num>
+  <w:num w:numId="8">
+    <w:abstractNumId w:val="33"/>
+  </w:num>
+  <w:num w:numId="9">
+    <w:abstractNumId w:val="30"/>
+  </w:num>
+  <w:num w:numId="10">
+    <w:abstractNumId w:val="14"/>
+  </w:num>
+  <w:num w:numId="11">
     <w:abstractNumId w:val="5"/>
   </w:num>
-  <w:num w:numId="2">
-    <w:abstractNumId w:val="22"/>
+  <w:num w:numId="12">
+    <w:abstractNumId w:val="10"/>
   </w:num>
-  <w:num w:numId="3">
-    <w:abstractNumId w:val="26"/>
+  <w:num w:numId="13">
+    <w:abstractNumId w:val="18"/>
   </w:num>
-  <w:num w:numId="4">
-    <w:abstractNumId w:val="30"/>
+  <w:num w:numId="14">
+    <w:abstractNumId w:val="17"/>
   </w:num>
-  <w:num w:numId="5">
-    <w:abstractNumId w:val="19"/>
+  <w:num w:numId="15">
+    <w:abstractNumId w:val="29"/>
   </w:num>
-  <w:num w:numId="6">
+  <w:num w:numId="16">
+    <w:abstractNumId w:val="24"/>
+  </w:num>
+  <w:num w:numId="17">
+    <w:abstractNumId w:val="7"/>
+  </w:num>
+  <w:num w:numId="18">
+    <w:abstractNumId w:val="16"/>
+  </w:num>
+  <w:num w:numId="19">
+    <w:abstractNumId w:val="21"/>
+  </w:num>
+  <w:num w:numId="20">
+    <w:abstractNumId w:val="11"/>
+  </w:num>
+  <w:num w:numId="21">
+    <w:abstractNumId w:val="12"/>
+  </w:num>
+  <w:num w:numId="22">
     <w:abstractNumId w:val="25"/>
   </w:num>
-  <w:num w:numId="7">
-    <w:abstractNumId w:val="7"/>
-  </w:num>
-  <w:num w:numId="8">
-    <w:abstractNumId w:val="32"/>
-  </w:num>
-  <w:num w:numId="9">
-    <w:abstractNumId w:val="29"/>
-  </w:num>
-  <w:num w:numId="10">
-    <w:abstractNumId w:val="13"/>
-  </w:num>
-  <w:num w:numId="11">
+  <w:num w:numId="23">
     <w:abstractNumId w:val="4"/>
-  </w:num>
-  <w:num w:numId="12">
-    <w:abstractNumId w:val="9"/>
-  </w:num>
-  <w:num w:numId="13">
-    <w:abstractNumId w:val="17"/>
-  </w:num>
-  <w:num w:numId="14">
-    <w:abstractNumId w:val="16"/>
-  </w:num>
-  <w:num w:numId="15">
-    <w:abstractNumId w:val="28"/>
-  </w:num>
-  <w:num w:numId="16">
-    <w:abstractNumId w:val="23"/>
-  </w:num>
-  <w:num w:numId="17">
-    <w:abstractNumId w:val="6"/>
-  </w:num>
-  <w:num w:numId="18">
-    <w:abstractNumId w:val="15"/>
-  </w:num>
-  <w:num w:numId="19">
-    <w:abstractNumId w:val="20"/>
-  </w:num>
-  <w:num w:numId="20">
-    <w:abstractNumId w:val="10"/>
-  </w:num>
-  <w:num w:numId="21">
-    <w:abstractNumId w:val="11"/>
-  </w:num>
-  <w:num w:numId="22">
-    <w:abstractNumId w:val="24"/>
-  </w:num>
-  <w:num w:numId="23">
-    <w:abstractNumId w:val="3"/>
   </w:num>
   <w:num w:numId="24">
     <w:abstractNumId w:val="0"/>
   </w:num>
   <w:num w:numId="25">
-    <w:abstractNumId w:val="27"/>
+    <w:abstractNumId w:val="28"/>
   </w:num>
   <w:num w:numId="26">
-    <w:abstractNumId w:val="8"/>
+    <w:abstractNumId w:val="9"/>
   </w:num>
   <w:num w:numId="27">
-    <w:abstractNumId w:val="12"/>
+    <w:abstractNumId w:val="13"/>
   </w:num>
   <w:num w:numId="28">
-    <w:abstractNumId w:val="18"/>
+    <w:abstractNumId w:val="19"/>
   </w:num>
   <w:num w:numId="29">
     <w:abstractNumId w:val="1"/>
   </w:num>
   <w:num w:numId="30">
-    <w:abstractNumId w:val="14"/>
+    <w:abstractNumId w:val="15"/>
   </w:num>
   <w:num w:numId="31">
-    <w:abstractNumId w:val="21"/>
+    <w:abstractNumId w:val="22"/>
   </w:num>
   <w:num w:numId="32">
     <w:abstractNumId w:val="2"/>
   </w:num>
   <w:num w:numId="33">
-    <w:abstractNumId w:val="31"/>
+    <w:abstractNumId w:val="32"/>
+  </w:num>
+  <w:num w:numId="34">
+    <w:abstractNumId w:val="3"/>
   </w:num>
 </w:numbering>
 </file>

</xml_diff>